<commit_message>
[VM:Susmitha.palacherla@4/23/2015 2:03:48 PM] Internal version 2.0. Updated for SCR 14634.
git-tfs-id: [https://tfs.omnicloud.local/tfs/cco%20program/]$/eCoaching_V2;C14044
</commit_message>
<xml_diff>
--- a/Unit Test/CCO_eCoaching_Data_Updates_DB_UTD.docx
+++ b/Unit Test/CCO_eCoaching_Data_Updates_DB_UTD.docx
@@ -94,7 +94,6 @@
         </w:rPr>
         <w:t xml:space="preserve">CCO </w:t>
       </w:r>
-      <w:proofErr w:type="spellStart"/>
       <w:r>
         <w:rPr>
           <w:b/>
@@ -104,7 +103,6 @@
         </w:rPr>
         <w:t>eCoaching</w:t>
       </w:r>
-      <w:proofErr w:type="spellEnd"/>
       <w:r>
         <w:rPr>
           <w:b/>
@@ -250,7 +248,7 @@
           <w:sz w:val="18"/>
           <w:szCs w:val="18"/>
         </w:rPr>
-        <w:t>July 30, 2014</w:t>
+        <w:t>April 23, 2015</w:t>
       </w:r>
       <w:r>
         <w:rPr>
@@ -543,7 +541,11 @@
               <w:right w:val="single" w:sz="6" w:space="0" w:color="C0C0C0"/>
             </w:tcBorders>
           </w:tcPr>
-          <w:p/>
+          <w:p>
+            <w:r>
+              <w:t>04/23/2015</w:t>
+            </w:r>
+          </w:p>
         </w:tc>
         <w:tc>
           <w:tcPr>
@@ -555,7 +557,16 @@
               <w:right w:val="single" w:sz="6" w:space="0" w:color="C0C0C0"/>
             </w:tcBorders>
           </w:tcPr>
-          <w:p/>
+          <w:p>
+            <w:r>
+              <w:t>2.</w:t>
+            </w:r>
+            <w:bookmarkStart w:id="15" w:name="_GoBack"/>
+            <w:bookmarkEnd w:id="15"/>
+            <w:r>
+              <w:t>0</w:t>
+            </w:r>
+          </w:p>
         </w:tc>
         <w:tc>
           <w:tcPr>
@@ -567,7 +578,11 @@
               <w:right w:val="single" w:sz="6" w:space="0" w:color="C0C0C0"/>
             </w:tcBorders>
           </w:tcPr>
-          <w:p/>
+          <w:p>
+            <w:r>
+              <w:t>SCR – 14634 – Inactivate Coaching logs from feed</w:t>
+            </w:r>
+          </w:p>
         </w:tc>
         <w:tc>
           <w:tcPr>
@@ -579,7 +594,11 @@
               <w:right w:val="single" w:sz="6" w:space="0" w:color="C0C0C0"/>
             </w:tcBorders>
           </w:tcPr>
-          <w:p/>
+          <w:p>
+            <w:r>
+              <w:t>Susmitha Palacherla</w:t>
+            </w:r>
+          </w:p>
         </w:tc>
       </w:tr>
       <w:tr>
@@ -805,7 +824,7 @@
           <w:r>
             <w:fldChar w:fldCharType="separate"/>
           </w:r>
-          <w:hyperlink w:anchor="_Toc394482589" w:history="1">
+          <w:hyperlink w:anchor="_Toc417561091" w:history="1">
             <w:r>
               <w:rPr>
                 <w:rStyle w:val="Hyperlink"/>
@@ -848,7 +867,7 @@
                 <w:noProof/>
                 <w:webHidden/>
               </w:rPr>
-              <w:instrText xml:space="preserve"> PAGEREF _Toc394482589 \h </w:instrText>
+              <w:instrText xml:space="preserve"> PAGEREF _Toc417561091 \h </w:instrText>
             </w:r>
             <w:r>
               <w:rPr>
@@ -869,6 +888,94 @@
                 <w:webHidden/>
               </w:rPr>
               <w:t>4</w:t>
+            </w:r>
+            <w:r>
+              <w:rPr>
+                <w:noProof/>
+                <w:webHidden/>
+              </w:rPr>
+              <w:fldChar w:fldCharType="end"/>
+            </w:r>
+          </w:hyperlink>
+        </w:p>
+        <w:p>
+          <w:pPr>
+            <w:pStyle w:val="TOC2"/>
+            <w:tabs>
+              <w:tab w:val="left" w:pos="880"/>
+              <w:tab w:val="right" w:leader="dot" w:pos="13670"/>
+            </w:tabs>
+            <w:rPr>
+              <w:rFonts w:asciiTheme="minorHAnsi" w:eastAsiaTheme="minorEastAsia" w:hAnsiTheme="minorHAnsi" w:cstheme="minorBidi"/>
+              <w:noProof/>
+              <w:sz w:val="22"/>
+              <w:szCs w:val="22"/>
+            </w:rPr>
+          </w:pPr>
+          <w:hyperlink w:anchor="_Toc417561092" w:history="1">
+            <w:r>
+              <w:rPr>
+                <w:rStyle w:val="Hyperlink"/>
+                <w:noProof/>
+              </w:rPr>
+              <w:t>2.0</w:t>
+            </w:r>
+            <w:r>
+              <w:rPr>
+                <w:rFonts w:asciiTheme="minorHAnsi" w:eastAsiaTheme="minorEastAsia" w:hAnsiTheme="minorHAnsi" w:cstheme="minorBidi"/>
+                <w:noProof/>
+                <w:sz w:val="22"/>
+                <w:szCs w:val="22"/>
+              </w:rPr>
+              <w:tab/>
+            </w:r>
+            <w:r>
+              <w:rPr>
+                <w:rStyle w:val="Hyperlink"/>
+                <w:noProof/>
+              </w:rPr>
+              <w:t>SCR 14634 Inactivate Coaching and Warning logs from Feed</w:t>
+            </w:r>
+            <w:r>
+              <w:rPr>
+                <w:noProof/>
+                <w:webHidden/>
+              </w:rPr>
+              <w:tab/>
+            </w:r>
+            <w:r>
+              <w:rPr>
+                <w:noProof/>
+                <w:webHidden/>
+              </w:rPr>
+              <w:fldChar w:fldCharType="begin"/>
+            </w:r>
+            <w:r>
+              <w:rPr>
+                <w:noProof/>
+                <w:webHidden/>
+              </w:rPr>
+              <w:instrText xml:space="preserve"> PAGEREF _Toc417561092 \h </w:instrText>
+            </w:r>
+            <w:r>
+              <w:rPr>
+                <w:noProof/>
+                <w:webHidden/>
+              </w:rPr>
+            </w:r>
+            <w:r>
+              <w:rPr>
+                <w:noProof/>
+                <w:webHidden/>
+              </w:rPr>
+              <w:fldChar w:fldCharType="separate"/>
+            </w:r>
+            <w:r>
+              <w:rPr>
+                <w:noProof/>
+                <w:webHidden/>
+              </w:rPr>
+              <w:t>8</w:t>
             </w:r>
             <w:r>
               <w:rPr>
@@ -901,10 +1008,7 @@
     <w:p/>
     <w:p/>
     <w:p/>
-    <w:p>
-      <w:bookmarkStart w:id="15" w:name="_GoBack"/>
-      <w:bookmarkEnd w:id="15"/>
-    </w:p>
+    <w:p/>
     <w:p/>
     <w:p/>
     <w:p/>
@@ -945,7 +1049,7 @@
         </w:numPr>
       </w:pPr>
       <w:bookmarkStart w:id="16" w:name="_Toc391395339"/>
-      <w:bookmarkStart w:id="17" w:name="_Toc394482589"/>
+      <w:bookmarkStart w:id="17" w:name="_Toc417561091"/>
       <w:r>
         <w:t>SCR 12</w:t>
       </w:r>
@@ -1053,15 +1157,7 @@
           </w:tcPr>
           <w:p>
             <w:r>
-              <w:t xml:space="preserve">During the transfer of the historical data to the redesigned database, </w:t>
-            </w:r>
-            <w:proofErr w:type="gramStart"/>
-            <w:r>
-              <w:t>several  records</w:t>
-            </w:r>
-            <w:proofErr w:type="gramEnd"/>
-            <w:r>
-              <w:t xml:space="preserve"> had CSR ID and submitter ID populated with ‘999999’ The scope of this SCR is to identify those records that can be corrected and to reconcile them.</w:t>
+              <w:t>During the transfer of the historical data to the redesigned database, several  records had CSR ID and submitter ID populated with ‘999999’ The scope of this SCR is to identify those records that can be corrected and to reconcile them.</w:t>
             </w:r>
           </w:p>
         </w:tc>
@@ -1082,13 +1178,8 @@
             <w:tcW w:w="10455" w:type="dxa"/>
           </w:tcPr>
           <w:p>
-            <w:proofErr w:type="spellStart"/>
-            <w:r>
-              <w:t>eCoaching_Dev</w:t>
-            </w:r>
-            <w:proofErr w:type="spellEnd"/>
-            <w:r>
-              <w:t xml:space="preserve"> database on vrivfssdbt02\scord01,1437 </w:t>
+            <w:r>
+              <w:t xml:space="preserve">eCoaching_Dev database on vrivfssdbt02\scord01,1437 </w:t>
             </w:r>
           </w:p>
         </w:tc>
@@ -1110,15 +1201,7 @@
           </w:tcPr>
           <w:p>
             <w:r>
-              <w:t>[EC].[</w:t>
-            </w:r>
-            <w:proofErr w:type="spellStart"/>
-            <w:r>
-              <w:t>Coaching_Log_Back</w:t>
-            </w:r>
-            <w:proofErr w:type="spellEnd"/>
-            <w:r>
-              <w:t>]</w:t>
+              <w:t>[EC].[Coaching_Log_Back]</w:t>
             </w:r>
           </w:p>
         </w:tc>
@@ -1162,44 +1245,12 @@
           </w:tcPr>
           <w:p>
             <w:r>
-              <w:t xml:space="preserve">Testing being performed in a Backup copy of the </w:t>
-            </w:r>
-            <w:proofErr w:type="spellStart"/>
-            <w:r>
-              <w:t>Coaching_Log</w:t>
-            </w:r>
-            <w:proofErr w:type="spellEnd"/>
-            <w:r>
-              <w:t xml:space="preserve"> table on the </w:t>
-            </w:r>
-            <w:proofErr w:type="spellStart"/>
-            <w:r>
-              <w:t>dev</w:t>
-            </w:r>
-            <w:proofErr w:type="spellEnd"/>
-            <w:r>
-              <w:t xml:space="preserve"> database.</w:t>
-            </w:r>
-          </w:p>
-          <w:p>
-            <w:r>
-              <w:t xml:space="preserve">Table with historical data from the old database </w:t>
-            </w:r>
-            <w:proofErr w:type="spellStart"/>
-            <w:r>
-              <w:t>HT_Data</w:t>
-            </w:r>
-            <w:proofErr w:type="spellEnd"/>
-            <w:r>
-              <w:t xml:space="preserve"> will be used to identify what records will be considered for update and look up missing pieces of information that might be available in it that is not in the current </w:t>
-            </w:r>
-            <w:proofErr w:type="spellStart"/>
-            <w:r>
-              <w:t>Coaching_log</w:t>
-            </w:r>
-            <w:proofErr w:type="spellEnd"/>
-            <w:r>
-              <w:t xml:space="preserve"> table.</w:t>
+              <w:t>Testing being performed in a Backup copy of the Coaching_Log table on the dev database.</w:t>
+            </w:r>
+          </w:p>
+          <w:p>
+            <w:r>
+              <w:t>Table with historical data from the old database HT_Data will be used to identify what records will be considered for update and look up missing pieces of information that might be available in it that is not in the current Coaching_log table.</w:t>
             </w:r>
           </w:p>
         </w:tc>
@@ -3630,15 +3681,7 @@
                 <w:noProof/>
                 <w:color w:val="008000"/>
               </w:rPr>
-              <w:t>-- Run the data setup steps identified in Comments</w:t>
-            </w:r>
-            <w:r>
-              <w:rPr>
-                <w:rFonts w:ascii="Courier New" w:hAnsi="Courier New" w:cs="Courier New"/>
-                <w:noProof/>
-                <w:color w:val="008000"/>
-              </w:rPr>
-              <w:t xml:space="preserve"> column</w:t>
+              <w:t>-- Run the data setup steps identified in Comments column</w:t>
             </w:r>
           </w:p>
           <w:p>
@@ -5194,11 +5237,1965 @@
     <w:p/>
     <w:p/>
     <w:p/>
+    <w:p>
+      <w:pPr>
+        <w:pStyle w:val="Heading2"/>
+        <w:numPr>
+          <w:ilvl w:val="0"/>
+          <w:numId w:val="3"/>
+        </w:numPr>
+      </w:pPr>
+      <w:bookmarkStart w:id="18" w:name="_Toc417561092"/>
+      <w:r>
+        <w:t xml:space="preserve">SCR </w:t>
+      </w:r>
+      <w:r>
+        <w:t>14634 Inactivate Coaching and W</w:t>
+      </w:r>
+      <w:r>
+        <w:t>arning logs from Feed</w:t>
+      </w:r>
+      <w:bookmarkEnd w:id="18"/>
+    </w:p>
+    <w:p/>
+    <w:tbl>
+      <w:tblPr>
+        <w:tblW w:w="0" w:type="auto"/>
+        <w:tblInd w:w="-612" w:type="dxa"/>
+        <w:tblBorders>
+          <w:top w:val="single" w:sz="4" w:space="0" w:color="auto"/>
+          <w:left w:val="single" w:sz="4" w:space="0" w:color="auto"/>
+          <w:bottom w:val="single" w:sz="4" w:space="0" w:color="auto"/>
+          <w:right w:val="single" w:sz="4" w:space="0" w:color="auto"/>
+          <w:insideH w:val="single" w:sz="4" w:space="0" w:color="auto"/>
+          <w:insideV w:val="single" w:sz="4" w:space="0" w:color="auto"/>
+        </w:tblBorders>
+        <w:tblLayout w:type="fixed"/>
+        <w:tblLook w:val="0000" w:firstRow="0" w:lastRow="0" w:firstColumn="0" w:lastColumn="0" w:noHBand="0" w:noVBand="0"/>
+      </w:tblPr>
+      <w:tblGrid>
+        <w:gridCol w:w="2549"/>
+        <w:gridCol w:w="10455"/>
+      </w:tblGrid>
+      <w:tr>
+        <w:trPr>
+          <w:tblHeader/>
+        </w:trPr>
+        <w:tc>
+          <w:tcPr>
+            <w:tcW w:w="2549" w:type="dxa"/>
+            <w:shd w:val="solid" w:color="auto" w:fill="000000"/>
+          </w:tcPr>
+          <w:p>
+            <w:r>
+              <w:t>Item</w:t>
+            </w:r>
+          </w:p>
+        </w:tc>
+        <w:tc>
+          <w:tcPr>
+            <w:tcW w:w="10455" w:type="dxa"/>
+            <w:shd w:val="solid" w:color="auto" w:fill="000000"/>
+          </w:tcPr>
+          <w:p>
+            <w:r>
+              <w:t>Description</w:t>
+            </w:r>
+          </w:p>
+        </w:tc>
+      </w:tr>
+      <w:tr>
+        <w:tc>
+          <w:tcPr>
+            <w:tcW w:w="2549" w:type="dxa"/>
+          </w:tcPr>
+          <w:p>
+            <w:r>
+              <w:t>Change Type</w:t>
+            </w:r>
+          </w:p>
+        </w:tc>
+        <w:tc>
+          <w:tcPr>
+            <w:tcW w:w="10455" w:type="dxa"/>
+          </w:tcPr>
+          <w:p>
+            <w:r>
+              <w:t>Automated process for admin task data update</w:t>
+            </w:r>
+          </w:p>
+        </w:tc>
+      </w:tr>
+      <w:tr>
+        <w:tc>
+          <w:tcPr>
+            <w:tcW w:w="2549" w:type="dxa"/>
+          </w:tcPr>
+          <w:p>
+            <w:r>
+              <w:t>Change Description</w:t>
+            </w:r>
+          </w:p>
+        </w:tc>
+        <w:tc>
+          <w:tcPr>
+            <w:tcW w:w="10455" w:type="dxa"/>
+          </w:tcPr>
+          <w:p>
+            <w:r>
+              <w:t xml:space="preserve">This process is currently being done manually with Program Manager sending requests via email. This process will </w:t>
+            </w:r>
+            <w:r>
+              <w:t>be replaced</w:t>
+            </w:r>
+            <w:r>
+              <w:t xml:space="preserve"> by </w:t>
+            </w:r>
+            <w:r>
+              <w:t>a new</w:t>
+            </w:r>
+            <w:r>
+              <w:t xml:space="preserve"> automated process that uses an input file for logs that need to be inactivated.</w:t>
+            </w:r>
+          </w:p>
+        </w:tc>
+      </w:tr>
+      <w:tr>
+        <w:tc>
+          <w:tcPr>
+            <w:tcW w:w="2549" w:type="dxa"/>
+          </w:tcPr>
+          <w:p>
+            <w:r>
+              <w:t>Test Environment</w:t>
+            </w:r>
+          </w:p>
+        </w:tc>
+        <w:tc>
+          <w:tcPr>
+            <w:tcW w:w="10455" w:type="dxa"/>
+          </w:tcPr>
+          <w:p>
+            <w:r>
+              <w:t xml:space="preserve">eCoaching_Dev database on vrivfssdbt02\scord01,1437 </w:t>
+            </w:r>
+          </w:p>
+        </w:tc>
+      </w:tr>
+      <w:tr>
+        <w:tc>
+          <w:tcPr>
+            <w:tcW w:w="2549" w:type="dxa"/>
+          </w:tcPr>
+          <w:p>
+            <w:r>
+              <w:t>Tables Updated</w:t>
+            </w:r>
+          </w:p>
+        </w:tc>
+        <w:tc>
+          <w:tcPr>
+            <w:tcW w:w="10455" w:type="dxa"/>
+          </w:tcPr>
+          <w:p>
+            <w:r>
+              <w:t xml:space="preserve">[EC].[Coaching_Log], [EC].[Warning_Log] and  </w:t>
+            </w:r>
+            <w:r>
+              <w:rPr>
+                <w:rFonts w:ascii="Courier New" w:hAnsi="Courier New" w:cs="Courier New"/>
+                <w:noProof/>
+              </w:rPr>
+              <w:t>[EC]</w:t>
+            </w:r>
+            <w:r>
+              <w:rPr>
+                <w:rFonts w:ascii="Courier New" w:hAnsi="Courier New" w:cs="Courier New"/>
+                <w:noProof/>
+                <w:color w:val="808080"/>
+              </w:rPr>
+              <w:t>.</w:t>
+            </w:r>
+            <w:r>
+              <w:rPr>
+                <w:rFonts w:ascii="Courier New" w:hAnsi="Courier New" w:cs="Courier New"/>
+                <w:noProof/>
+              </w:rPr>
+              <w:t>[Inactivations_Stage] new SP [EC]</w:t>
+            </w:r>
+            <w:r>
+              <w:rPr>
+                <w:rFonts w:ascii="Courier New" w:hAnsi="Courier New" w:cs="Courier New"/>
+                <w:noProof/>
+                <w:color w:val="808080"/>
+              </w:rPr>
+              <w:t>.</w:t>
+            </w:r>
+            <w:r>
+              <w:rPr>
+                <w:rFonts w:ascii="Courier New" w:hAnsi="Courier New" w:cs="Courier New"/>
+                <w:noProof/>
+              </w:rPr>
+              <w:t>[sp_Inactivations_From_Feed]has been created.</w:t>
+            </w:r>
+          </w:p>
+        </w:tc>
+      </w:tr>
+      <w:tr>
+        <w:tc>
+          <w:tcPr>
+            <w:tcW w:w="2549" w:type="dxa"/>
+          </w:tcPr>
+          <w:p>
+            <w:r>
+              <w:t>Code doc</w:t>
+            </w:r>
+          </w:p>
+        </w:tc>
+        <w:tc>
+          <w:tcPr>
+            <w:tcW w:w="10455" w:type="dxa"/>
+          </w:tcPr>
+          <w:p>
+            <w:r>
+              <w:t>NA</w:t>
+            </w:r>
+          </w:p>
+        </w:tc>
+      </w:tr>
+      <w:tr>
+        <w:tc>
+          <w:tcPr>
+            <w:tcW w:w="2549" w:type="dxa"/>
+          </w:tcPr>
+          <w:p>
+            <w:r>
+              <w:t>Notes</w:t>
+            </w:r>
+          </w:p>
+        </w:tc>
+        <w:tc>
+          <w:tcPr>
+            <w:tcW w:w="10455" w:type="dxa"/>
+          </w:tcPr>
+          <w:p>
+            <w:r>
+              <w:t>2 separate input files will be provided for Coachings and Warning logs posted to staging server.</w:t>
+            </w:r>
+          </w:p>
+          <w:p>
+            <w:r>
+              <w:t>Email will be sent with Processing results.</w:t>
+            </w:r>
+          </w:p>
+          <w:p>
+            <w:r>
+              <w:t>Input files will be backed up.</w:t>
+            </w:r>
+          </w:p>
+          <w:p>
+            <w:r>
+              <w:t>Process will run once daily.</w:t>
+            </w:r>
+          </w:p>
+        </w:tc>
+      </w:tr>
+    </w:tbl>
+    <w:p/>
+    <w:p/>
+    <w:p/>
+    <w:p/>
+    <w:p/>
+    <w:p/>
+    <w:p/>
+    <w:p/>
+    <w:p/>
+    <w:p/>
+    <w:p/>
+    <w:p/>
+    <w:p/>
+    <w:p/>
+    <w:p/>
+    <w:p/>
+    <w:p/>
+    <w:p/>
+    <w:p/>
+    <w:p/>
+    <w:p/>
+    <w:p/>
+    <w:p/>
+    <w:p/>
+    <w:p>
+      <w:r>
+        <w:br w:type="page"/>
+      </w:r>
+    </w:p>
+    <w:p/>
+    <w:p/>
+    <w:p/>
+    <w:tbl>
+      <w:tblPr>
+        <w:tblW w:w="0" w:type="auto"/>
+        <w:tblInd w:w="-612" w:type="dxa"/>
+        <w:tblBorders>
+          <w:top w:val="double" w:sz="4" w:space="0" w:color="auto"/>
+          <w:left w:val="double" w:sz="4" w:space="0" w:color="auto"/>
+          <w:bottom w:val="double" w:sz="4" w:space="0" w:color="auto"/>
+          <w:right w:val="double" w:sz="4" w:space="0" w:color="auto"/>
+          <w:insideH w:val="single" w:sz="6" w:space="0" w:color="auto"/>
+          <w:insideV w:val="single" w:sz="6" w:space="0" w:color="auto"/>
+        </w:tblBorders>
+        <w:tblLook w:val="0000" w:firstRow="0" w:lastRow="0" w:firstColumn="0" w:lastColumn="0" w:noHBand="0" w:noVBand="0"/>
+      </w:tblPr>
+      <w:tblGrid>
+        <w:gridCol w:w="794"/>
+        <w:gridCol w:w="7103"/>
+        <w:gridCol w:w="4260"/>
+        <w:gridCol w:w="1083"/>
+      </w:tblGrid>
+      <w:tr>
+        <w:tc>
+          <w:tcPr>
+            <w:tcW w:w="0" w:type="auto"/>
+          </w:tcPr>
+          <w:p>
+            <w:pPr>
+              <w:rPr>
+                <w:i/>
+              </w:rPr>
+            </w:pPr>
+            <w:r>
+              <w:t>TEST#</w:t>
+            </w:r>
+          </w:p>
+        </w:tc>
+        <w:tc>
+          <w:tcPr>
+            <w:tcW w:w="7103" w:type="dxa"/>
+          </w:tcPr>
+          <w:p>
+            <w:pPr>
+              <w:rPr>
+                <w:i/>
+              </w:rPr>
+            </w:pPr>
+            <w:r>
+              <w:t>ACTION</w:t>
+            </w:r>
+          </w:p>
+        </w:tc>
+        <w:tc>
+          <w:tcPr>
+            <w:tcW w:w="4260" w:type="dxa"/>
+          </w:tcPr>
+          <w:p>
+            <w:pPr>
+              <w:rPr>
+                <w:i/>
+              </w:rPr>
+            </w:pPr>
+            <w:r>
+              <w:t xml:space="preserve">EXPECTED RESULTS </w:t>
+            </w:r>
+          </w:p>
+        </w:tc>
+        <w:tc>
+          <w:tcPr>
+            <w:tcW w:w="0" w:type="auto"/>
+          </w:tcPr>
+          <w:p>
+            <w:pPr>
+              <w:rPr>
+                <w:i/>
+              </w:rPr>
+            </w:pPr>
+            <w:r>
+              <w:t>RESULTS</w:t>
+            </w:r>
+          </w:p>
+          <w:p>
+            <w:pPr>
+              <w:rPr>
+                <w:rFonts w:asciiTheme="minorHAnsi" w:hAnsiTheme="minorHAnsi"/>
+                <w:bCs/>
+              </w:rPr>
+            </w:pPr>
+            <w:r>
+              <w:t>P/F/I</w:t>
+            </w:r>
+          </w:p>
+        </w:tc>
+      </w:tr>
+      <w:tr>
+        <w:tc>
+          <w:tcPr>
+            <w:tcW w:w="0" w:type="auto"/>
+          </w:tcPr>
+          <w:p>
+            <w:pPr>
+              <w:overflowPunct/>
+              <w:textAlignment w:val="auto"/>
+              <w:rPr>
+                <w:rFonts w:ascii="Courier New" w:hAnsi="Courier New" w:cs="Courier New"/>
+                <w:noProof/>
+                <w:color w:val="008000"/>
+              </w:rPr>
+            </w:pPr>
+            <w:r>
+              <w:rPr>
+                <w:rFonts w:ascii="Courier New" w:hAnsi="Courier New" w:cs="Courier New"/>
+                <w:noProof/>
+                <w:color w:val="008000"/>
+              </w:rPr>
+              <w:t>1.</w:t>
+            </w:r>
+          </w:p>
+        </w:tc>
+        <w:tc>
+          <w:tcPr>
+            <w:tcW w:w="7103" w:type="dxa"/>
+          </w:tcPr>
+          <w:p>
+            <w:pPr>
+              <w:overflowPunct/>
+              <w:textAlignment w:val="auto"/>
+              <w:rPr>
+                <w:rFonts w:asciiTheme="minorHAnsi" w:hAnsiTheme="minorHAnsi"/>
+                <w:bCs/>
+              </w:rPr>
+            </w:pPr>
+            <w:r>
+              <w:rPr>
+                <w:rFonts w:asciiTheme="minorHAnsi" w:hAnsiTheme="minorHAnsi"/>
+                <w:bCs/>
+              </w:rPr>
+              <w:t>Stage 1 file each for Coachings and Warnings named appropriately and test the load process.</w:t>
+            </w:r>
+          </w:p>
+          <w:p>
+            <w:pPr>
+              <w:overflowPunct/>
+              <w:textAlignment w:val="auto"/>
+              <w:rPr>
+                <w:rFonts w:asciiTheme="minorHAnsi" w:hAnsiTheme="minorHAnsi"/>
+                <w:bCs/>
+              </w:rPr>
+            </w:pPr>
+            <w:hyperlink r:id="rId9" w:history="1">
+              <w:r>
+                <w:rPr>
+                  <w:rStyle w:val="Hyperlink"/>
+                  <w:rFonts w:asciiTheme="minorHAnsi" w:hAnsiTheme="minorHAnsi"/>
+                  <w:bCs/>
+                </w:rPr>
+                <w:t>\\vrivscors01\BCC Scorecards\Coaching\Inactivations\Test\</w:t>
+              </w:r>
+            </w:hyperlink>
+          </w:p>
+          <w:p>
+            <w:pPr>
+              <w:overflowPunct/>
+              <w:textAlignment w:val="auto"/>
+              <w:rPr>
+                <w:rFonts w:asciiTheme="minorHAnsi" w:hAnsiTheme="minorHAnsi"/>
+                <w:bCs/>
+              </w:rPr>
+            </w:pPr>
+            <w:r>
+              <w:rPr>
+                <w:rFonts w:asciiTheme="minorHAnsi" w:hAnsiTheme="minorHAnsi"/>
+                <w:bCs/>
+              </w:rPr>
+              <w:t>eCL_</w:t>
+            </w:r>
+            <w:r>
+              <w:rPr>
+                <w:rFonts w:asciiTheme="minorHAnsi" w:hAnsiTheme="minorHAnsi"/>
+                <w:bCs/>
+              </w:rPr>
+              <w:t>Coaching</w:t>
+            </w:r>
+            <w:r>
+              <w:rPr>
+                <w:rFonts w:asciiTheme="minorHAnsi" w:hAnsiTheme="minorHAnsi"/>
+                <w:bCs/>
+              </w:rPr>
+              <w:t>_04232015.csv</w:t>
+            </w:r>
+          </w:p>
+          <w:p>
+            <w:pPr>
+              <w:overflowPunct/>
+              <w:textAlignment w:val="auto"/>
+              <w:rPr>
+                <w:rFonts w:ascii="Courier New" w:hAnsi="Courier New" w:cs="Courier New"/>
+                <w:noProof/>
+                <w:color w:val="008000"/>
+              </w:rPr>
+            </w:pPr>
+            <w:r>
+              <w:rPr>
+                <w:rFonts w:asciiTheme="minorHAnsi" w:hAnsiTheme="minorHAnsi"/>
+                <w:bCs/>
+              </w:rPr>
+              <w:t>eCL_Warning_04232015.csv</w:t>
+            </w:r>
+          </w:p>
+        </w:tc>
+        <w:tc>
+          <w:tcPr>
+            <w:tcW w:w="4260" w:type="dxa"/>
+          </w:tcPr>
+          <w:p>
+            <w:pPr>
+              <w:pStyle w:val="ListParagraph"/>
+              <w:rPr>
+                <w:bCs/>
+              </w:rPr>
+            </w:pPr>
+            <w:r>
+              <w:rPr>
+                <w:bCs/>
+              </w:rPr>
+              <w:t>Both files should load in sequence and process accordingly, Coaching first and then Warnings.</w:t>
+            </w:r>
+          </w:p>
+        </w:tc>
+        <w:tc>
+          <w:tcPr>
+            <w:tcW w:w="0" w:type="auto"/>
+          </w:tcPr>
+          <w:p>
+            <w:pPr>
+              <w:rPr>
+                <w:rFonts w:asciiTheme="minorHAnsi" w:hAnsiTheme="minorHAnsi"/>
+                <w:bCs/>
+              </w:rPr>
+            </w:pPr>
+            <w:r>
+              <w:rPr>
+                <w:rFonts w:asciiTheme="minorHAnsi" w:hAnsiTheme="minorHAnsi"/>
+                <w:bCs/>
+              </w:rPr>
+              <w:t>P</w:t>
+            </w:r>
+          </w:p>
+          <w:p>
+            <w:pPr>
+              <w:rPr>
+                <w:rFonts w:asciiTheme="minorHAnsi" w:hAnsiTheme="minorHAnsi"/>
+                <w:bCs/>
+              </w:rPr>
+            </w:pPr>
+          </w:p>
+        </w:tc>
+      </w:tr>
+      <w:tr>
+        <w:tc>
+          <w:tcPr>
+            <w:tcW w:w="0" w:type="auto"/>
+          </w:tcPr>
+          <w:p>
+            <w:pPr>
+              <w:rPr>
+                <w:i/>
+              </w:rPr>
+            </w:pPr>
+            <w:r>
+              <w:rPr>
+                <w:rFonts w:asciiTheme="minorHAnsi" w:hAnsiTheme="minorHAnsi"/>
+                <w:bCs/>
+              </w:rPr>
+              <w:t>2.</w:t>
+            </w:r>
+          </w:p>
+        </w:tc>
+        <w:tc>
+          <w:tcPr>
+            <w:tcW w:w="7103" w:type="dxa"/>
+          </w:tcPr>
+          <w:p>
+            <w:pPr>
+              <w:overflowPunct/>
+              <w:textAlignment w:val="auto"/>
+              <w:rPr>
+                <w:rFonts w:asciiTheme="minorHAnsi" w:hAnsiTheme="minorHAnsi"/>
+                <w:bCs/>
+              </w:rPr>
+            </w:pPr>
+            <w:r>
+              <w:rPr>
+                <w:rFonts w:asciiTheme="minorHAnsi" w:hAnsiTheme="minorHAnsi"/>
+                <w:bCs/>
+              </w:rPr>
+              <w:t>Test Processing logic for Coaching File, correct input file should be picked up and right param for procedure used.</w:t>
+            </w:r>
+          </w:p>
+          <w:p>
+            <w:pPr>
+              <w:overflowPunct/>
+              <w:textAlignment w:val="auto"/>
+              <w:rPr>
+                <w:rFonts w:asciiTheme="minorHAnsi" w:hAnsiTheme="minorHAnsi"/>
+                <w:bCs/>
+              </w:rPr>
+            </w:pPr>
+          </w:p>
+          <w:p>
+            <w:pPr>
+              <w:overflowPunct/>
+              <w:textAlignment w:val="auto"/>
+              <w:rPr>
+                <w:rFonts w:asciiTheme="minorHAnsi" w:hAnsiTheme="minorHAnsi"/>
+                <w:bCs/>
+              </w:rPr>
+            </w:pPr>
+            <w:r>
+              <w:rPr>
+                <w:rFonts w:asciiTheme="minorHAnsi" w:hAnsiTheme="minorHAnsi"/>
+                <w:bCs/>
+              </w:rPr>
+              <w:t>FormName</w:t>
+            </w:r>
+          </w:p>
+          <w:p>
+            <w:pPr>
+              <w:overflowPunct/>
+              <w:textAlignment w:val="auto"/>
+              <w:rPr>
+                <w:rFonts w:asciiTheme="minorHAnsi" w:hAnsiTheme="minorHAnsi"/>
+                <w:bCs/>
+              </w:rPr>
+            </w:pPr>
+            <w:r>
+              <w:rPr>
+                <w:rFonts w:asciiTheme="minorHAnsi" w:hAnsiTheme="minorHAnsi"/>
+                <w:bCs/>
+              </w:rPr>
+              <w:t>eCL-abigail.arismendez-8</w:t>
+            </w:r>
+          </w:p>
+          <w:p>
+            <w:pPr>
+              <w:overflowPunct/>
+              <w:textAlignment w:val="auto"/>
+              <w:rPr>
+                <w:rFonts w:asciiTheme="minorHAnsi" w:hAnsiTheme="minorHAnsi"/>
+                <w:bCs/>
+              </w:rPr>
+            </w:pPr>
+            <w:r>
+              <w:rPr>
+                <w:rFonts w:asciiTheme="minorHAnsi" w:hAnsiTheme="minorHAnsi"/>
+                <w:bCs/>
+              </w:rPr>
+              <w:t>eCL-adan.servin-15</w:t>
+            </w:r>
+          </w:p>
+          <w:p>
+            <w:pPr>
+              <w:overflowPunct/>
+              <w:textAlignment w:val="auto"/>
+              <w:rPr>
+                <w:rFonts w:asciiTheme="minorHAnsi" w:hAnsiTheme="minorHAnsi"/>
+                <w:bCs/>
+              </w:rPr>
+            </w:pPr>
+            <w:r>
+              <w:rPr>
+                <w:rFonts w:asciiTheme="minorHAnsi" w:hAnsiTheme="minorHAnsi"/>
+                <w:bCs/>
+              </w:rPr>
+              <w:t xml:space="preserve">eCL-jenkde-2706    </w:t>
+            </w:r>
+          </w:p>
+          <w:p>
+            <w:pPr>
+              <w:overflowPunct/>
+              <w:textAlignment w:val="auto"/>
+              <w:rPr>
+                <w:rFonts w:asciiTheme="minorHAnsi" w:hAnsiTheme="minorHAnsi"/>
+                <w:bCs/>
+              </w:rPr>
+            </w:pPr>
+            <w:r>
+              <w:rPr>
+                <w:rFonts w:asciiTheme="minorHAnsi" w:hAnsiTheme="minorHAnsi"/>
+                <w:bCs/>
+              </w:rPr>
+              <w:t xml:space="preserve">eCL-betty.walters-2754    </w:t>
+            </w:r>
+          </w:p>
+          <w:p>
+            <w:pPr>
+              <w:overflowPunct/>
+              <w:textAlignment w:val="auto"/>
+              <w:rPr>
+                <w:rFonts w:asciiTheme="minorHAnsi" w:hAnsiTheme="minorHAnsi"/>
+                <w:bCs/>
+              </w:rPr>
+            </w:pPr>
+            <w:r>
+              <w:rPr>
+                <w:rFonts w:asciiTheme="minorHAnsi" w:hAnsiTheme="minorHAnsi"/>
+                <w:bCs/>
+              </w:rPr>
+              <w:t xml:space="preserve">eCL-demetree.miller-391    </w:t>
+            </w:r>
+          </w:p>
+          <w:p>
+            <w:pPr>
+              <w:overflowPunct/>
+              <w:textAlignment w:val="auto"/>
+              <w:rPr>
+                <w:rFonts w:asciiTheme="minorHAnsi" w:hAnsiTheme="minorHAnsi"/>
+                <w:bCs/>
+              </w:rPr>
+            </w:pPr>
+            <w:r>
+              <w:rPr>
+                <w:rFonts w:asciiTheme="minorHAnsi" w:hAnsiTheme="minorHAnsi"/>
+                <w:bCs/>
+              </w:rPr>
+              <w:t xml:space="preserve">eCL-chascidy.choice-1208651    </w:t>
+            </w:r>
+          </w:p>
+        </w:tc>
+        <w:tc>
+          <w:tcPr>
+            <w:tcW w:w="4260" w:type="dxa"/>
+          </w:tcPr>
+          <w:p>
+            <w:pPr>
+              <w:rPr>
+                <w:bCs/>
+              </w:rPr>
+            </w:pPr>
+            <w:r>
+              <w:rPr>
+                <w:bCs/>
+              </w:rPr>
+              <w:t>Message</w:t>
+            </w:r>
+          </w:p>
+          <w:p>
+            <w:pPr>
+              <w:rPr>
+                <w:bCs/>
+              </w:rPr>
+            </w:pPr>
+            <w:r>
+              <w:rPr>
+                <w:bCs/>
+              </w:rPr>
+              <w:t>Invalid Status for Inactivation.</w:t>
+            </w:r>
+          </w:p>
+          <w:p>
+            <w:pPr>
+              <w:rPr>
+                <w:bCs/>
+              </w:rPr>
+            </w:pPr>
+            <w:r>
+              <w:rPr>
+                <w:bCs/>
+              </w:rPr>
+              <w:t>Invalid Status for Inactivation.</w:t>
+            </w:r>
+          </w:p>
+          <w:p>
+            <w:pPr>
+              <w:rPr>
+                <w:bCs/>
+              </w:rPr>
+            </w:pPr>
+            <w:r>
+              <w:rPr>
+                <w:bCs/>
+              </w:rPr>
+              <w:t>Invalid Status for Inactivation.</w:t>
+            </w:r>
+          </w:p>
+          <w:p>
+            <w:pPr>
+              <w:rPr>
+                <w:bCs/>
+              </w:rPr>
+            </w:pPr>
+            <w:r>
+              <w:rPr>
+                <w:bCs/>
+              </w:rPr>
+              <w:t>Invalid Status for Inactivation.</w:t>
+            </w:r>
+          </w:p>
+          <w:p>
+            <w:pPr>
+              <w:rPr>
+                <w:bCs/>
+              </w:rPr>
+            </w:pPr>
+            <w:r>
+              <w:rPr>
+                <w:bCs/>
+              </w:rPr>
+              <w:t>Invalid Status for Inactivation.</w:t>
+            </w:r>
+          </w:p>
+          <w:p>
+            <w:pPr>
+              <w:rPr>
+                <w:bCs/>
+              </w:rPr>
+            </w:pPr>
+            <w:r>
+              <w:rPr>
+                <w:bCs/>
+              </w:rPr>
+              <w:t>Form Name does not Exist.</w:t>
+            </w:r>
+          </w:p>
+        </w:tc>
+        <w:tc>
+          <w:tcPr>
+            <w:tcW w:w="0" w:type="auto"/>
+          </w:tcPr>
+          <w:p>
+            <w:pPr>
+              <w:rPr>
+                <w:rFonts w:asciiTheme="minorHAnsi" w:hAnsiTheme="minorHAnsi"/>
+                <w:bCs/>
+              </w:rPr>
+            </w:pPr>
+            <w:r>
+              <w:rPr>
+                <w:rFonts w:asciiTheme="minorHAnsi" w:hAnsiTheme="minorHAnsi"/>
+                <w:bCs/>
+              </w:rPr>
+              <w:t>P</w:t>
+            </w:r>
+          </w:p>
+        </w:tc>
+      </w:tr>
+      <w:tr>
+        <w:tc>
+          <w:tcPr>
+            <w:tcW w:w="0" w:type="auto"/>
+          </w:tcPr>
+          <w:p>
+            <w:pPr>
+              <w:rPr>
+                <w:rFonts w:asciiTheme="minorHAnsi" w:hAnsiTheme="minorHAnsi"/>
+                <w:bCs/>
+              </w:rPr>
+            </w:pPr>
+            <w:r>
+              <w:rPr>
+                <w:rFonts w:asciiTheme="minorHAnsi" w:hAnsiTheme="minorHAnsi"/>
+                <w:bCs/>
+              </w:rPr>
+              <w:t>3.</w:t>
+            </w:r>
+          </w:p>
+        </w:tc>
+        <w:tc>
+          <w:tcPr>
+            <w:tcW w:w="7103" w:type="dxa"/>
+          </w:tcPr>
+          <w:p>
+            <w:pPr>
+              <w:overflowPunct/>
+              <w:textAlignment w:val="auto"/>
+              <w:rPr>
+                <w:rFonts w:asciiTheme="minorHAnsi" w:hAnsiTheme="minorHAnsi"/>
+                <w:bCs/>
+              </w:rPr>
+            </w:pPr>
+            <w:r>
+              <w:rPr>
+                <w:rFonts w:asciiTheme="minorHAnsi" w:hAnsiTheme="minorHAnsi"/>
+                <w:bCs/>
+              </w:rPr>
+              <w:t>Test results file generation for Coachings file.</w:t>
+            </w:r>
+          </w:p>
+        </w:tc>
+        <w:tc>
+          <w:tcPr>
+            <w:tcW w:w="4260" w:type="dxa"/>
+          </w:tcPr>
+          <w:p>
+            <w:pPr>
+              <w:rPr>
+                <w:bCs/>
+              </w:rPr>
+            </w:pPr>
+            <w:r>
+              <w:rPr>
+                <w:bCs/>
+              </w:rPr>
+              <w:t xml:space="preserve">File </w:t>
+            </w:r>
+            <w:r>
+              <w:rPr>
+                <w:bCs/>
+              </w:rPr>
+              <w:t>eCL_Coaching_Processed_04232015.csv</w:t>
+            </w:r>
+            <w:r>
+              <w:rPr>
+                <w:bCs/>
+              </w:rPr>
+              <w:t xml:space="preserve"> should be generated with above results at </w:t>
+            </w:r>
+            <w:r>
+              <w:rPr>
+                <w:bCs/>
+              </w:rPr>
+              <w:t>\\vrivscors01\BCC Scorecards\Coaching\Inactivations\Test\Processed</w:t>
+            </w:r>
+          </w:p>
+        </w:tc>
+        <w:tc>
+          <w:tcPr>
+            <w:tcW w:w="0" w:type="auto"/>
+          </w:tcPr>
+          <w:p>
+            <w:pPr>
+              <w:rPr>
+                <w:rFonts w:asciiTheme="minorHAnsi" w:hAnsiTheme="minorHAnsi"/>
+                <w:bCs/>
+              </w:rPr>
+            </w:pPr>
+            <w:r>
+              <w:rPr>
+                <w:rFonts w:asciiTheme="minorHAnsi" w:hAnsiTheme="minorHAnsi"/>
+                <w:bCs/>
+              </w:rPr>
+              <w:t>P</w:t>
+            </w:r>
+          </w:p>
+        </w:tc>
+      </w:tr>
+      <w:tr>
+        <w:tc>
+          <w:tcPr>
+            <w:tcW w:w="0" w:type="auto"/>
+          </w:tcPr>
+          <w:p>
+            <w:pPr>
+              <w:rPr>
+                <w:rFonts w:asciiTheme="minorHAnsi" w:hAnsiTheme="minorHAnsi"/>
+                <w:bCs/>
+              </w:rPr>
+            </w:pPr>
+            <w:r>
+              <w:rPr>
+                <w:rFonts w:asciiTheme="minorHAnsi" w:hAnsiTheme="minorHAnsi"/>
+                <w:bCs/>
+              </w:rPr>
+              <w:t>4.</w:t>
+            </w:r>
+          </w:p>
+        </w:tc>
+        <w:tc>
+          <w:tcPr>
+            <w:tcW w:w="7103" w:type="dxa"/>
+          </w:tcPr>
+          <w:p>
+            <w:pPr>
+              <w:overflowPunct/>
+              <w:textAlignment w:val="auto"/>
+              <w:rPr>
+                <w:rFonts w:asciiTheme="minorHAnsi" w:hAnsiTheme="minorHAnsi"/>
+                <w:bCs/>
+              </w:rPr>
+            </w:pPr>
+            <w:r>
+              <w:rPr>
+                <w:rFonts w:asciiTheme="minorHAnsi" w:hAnsiTheme="minorHAnsi"/>
+                <w:bCs/>
+              </w:rPr>
+              <w:t>Test Email notification for coaching File.</w:t>
+            </w:r>
+          </w:p>
+        </w:tc>
+        <w:tc>
+          <w:tcPr>
+            <w:tcW w:w="4260" w:type="dxa"/>
+          </w:tcPr>
+          <w:p>
+            <w:pPr>
+              <w:rPr>
+                <w:bCs/>
+              </w:rPr>
+            </w:pPr>
+            <w:r>
+              <w:rPr>
+                <w:bCs/>
+              </w:rPr>
+              <w:t>Email should be sent with appropriate senders and receivers and above Results file attached.</w:t>
+            </w:r>
+          </w:p>
+        </w:tc>
+        <w:tc>
+          <w:tcPr>
+            <w:tcW w:w="0" w:type="auto"/>
+          </w:tcPr>
+          <w:p>
+            <w:pPr>
+              <w:rPr>
+                <w:rFonts w:asciiTheme="minorHAnsi" w:hAnsiTheme="minorHAnsi"/>
+                <w:bCs/>
+              </w:rPr>
+            </w:pPr>
+            <w:r>
+              <w:rPr>
+                <w:rFonts w:asciiTheme="minorHAnsi" w:hAnsiTheme="minorHAnsi"/>
+                <w:bCs/>
+              </w:rPr>
+              <w:t>P</w:t>
+            </w:r>
+          </w:p>
+        </w:tc>
+      </w:tr>
+      <w:tr>
+        <w:tc>
+          <w:tcPr>
+            <w:tcW w:w="0" w:type="auto"/>
+          </w:tcPr>
+          <w:p>
+            <w:pPr>
+              <w:rPr>
+                <w:rFonts w:asciiTheme="minorHAnsi" w:hAnsiTheme="minorHAnsi"/>
+                <w:bCs/>
+              </w:rPr>
+            </w:pPr>
+            <w:r>
+              <w:rPr>
+                <w:rFonts w:asciiTheme="minorHAnsi" w:hAnsiTheme="minorHAnsi"/>
+                <w:bCs/>
+              </w:rPr>
+              <w:t xml:space="preserve">5. </w:t>
+            </w:r>
+          </w:p>
+        </w:tc>
+        <w:tc>
+          <w:tcPr>
+            <w:tcW w:w="7103" w:type="dxa"/>
+          </w:tcPr>
+          <w:p>
+            <w:pPr>
+              <w:overflowPunct/>
+              <w:textAlignment w:val="auto"/>
+              <w:rPr>
+                <w:rFonts w:asciiTheme="minorHAnsi" w:hAnsiTheme="minorHAnsi"/>
+                <w:bCs/>
+              </w:rPr>
+            </w:pPr>
+            <w:r>
+              <w:rPr>
+                <w:rFonts w:asciiTheme="minorHAnsi" w:hAnsiTheme="minorHAnsi"/>
+                <w:bCs/>
+              </w:rPr>
+              <w:t>Test Coaching file backup.</w:t>
+            </w:r>
+          </w:p>
+        </w:tc>
+        <w:tc>
+          <w:tcPr>
+            <w:tcW w:w="4260" w:type="dxa"/>
+          </w:tcPr>
+          <w:p>
+            <w:pPr>
+              <w:overflowPunct/>
+              <w:textAlignment w:val="auto"/>
+              <w:rPr>
+                <w:rFonts w:asciiTheme="minorHAnsi" w:hAnsiTheme="minorHAnsi"/>
+                <w:bCs/>
+              </w:rPr>
+            </w:pPr>
+            <w:r>
+              <w:rPr>
+                <w:rFonts w:asciiTheme="minorHAnsi" w:hAnsiTheme="minorHAnsi"/>
+                <w:bCs/>
+              </w:rPr>
+              <w:t>eCL_</w:t>
+            </w:r>
+            <w:r>
+              <w:rPr>
+                <w:rFonts w:asciiTheme="minorHAnsi" w:hAnsiTheme="minorHAnsi"/>
+                <w:bCs/>
+              </w:rPr>
+              <w:t>Coaching</w:t>
+            </w:r>
+            <w:r>
+              <w:rPr>
+                <w:rFonts w:asciiTheme="minorHAnsi" w:hAnsiTheme="minorHAnsi"/>
+                <w:bCs/>
+              </w:rPr>
+              <w:t>_04232015.csv</w:t>
+            </w:r>
+          </w:p>
+          <w:p>
+            <w:pPr>
+              <w:rPr>
+                <w:bCs/>
+              </w:rPr>
+            </w:pPr>
+            <w:r>
+              <w:rPr>
+                <w:bCs/>
+              </w:rPr>
+              <w:t xml:space="preserve"> should be moved to </w:t>
+            </w:r>
+            <w:r>
+              <w:rPr>
+                <w:bCs/>
+              </w:rPr>
+              <w:t>\\vrivscors01\BCC Scorecards\Coaching\Inactivations\Test\Bak</w:t>
+            </w:r>
+          </w:p>
+          <w:p>
+            <w:pPr>
+              <w:rPr>
+                <w:bCs/>
+              </w:rPr>
+            </w:pPr>
+            <w:r>
+              <w:rPr>
+                <w:bCs/>
+              </w:rPr>
+              <w:t>post processing.</w:t>
+            </w:r>
+          </w:p>
+        </w:tc>
+        <w:tc>
+          <w:tcPr>
+            <w:tcW w:w="0" w:type="auto"/>
+          </w:tcPr>
+          <w:p>
+            <w:pPr>
+              <w:rPr>
+                <w:rFonts w:asciiTheme="minorHAnsi" w:hAnsiTheme="minorHAnsi"/>
+                <w:bCs/>
+              </w:rPr>
+            </w:pPr>
+            <w:r>
+              <w:rPr>
+                <w:rFonts w:asciiTheme="minorHAnsi" w:hAnsiTheme="minorHAnsi"/>
+                <w:bCs/>
+              </w:rPr>
+              <w:t>P</w:t>
+            </w:r>
+          </w:p>
+        </w:tc>
+      </w:tr>
+      <w:tr>
+        <w:tc>
+          <w:tcPr>
+            <w:tcW w:w="0" w:type="auto"/>
+          </w:tcPr>
+          <w:p>
+            <w:pPr>
+              <w:rPr>
+                <w:rFonts w:asciiTheme="minorHAnsi" w:hAnsiTheme="minorHAnsi"/>
+                <w:bCs/>
+              </w:rPr>
+            </w:pPr>
+            <w:r>
+              <w:rPr>
+                <w:rFonts w:asciiTheme="minorHAnsi" w:hAnsiTheme="minorHAnsi"/>
+                <w:bCs/>
+              </w:rPr>
+              <w:t>6.</w:t>
+            </w:r>
+          </w:p>
+        </w:tc>
+        <w:tc>
+          <w:tcPr>
+            <w:tcW w:w="7103" w:type="dxa"/>
+          </w:tcPr>
+          <w:p>
+            <w:pPr>
+              <w:overflowPunct/>
+              <w:textAlignment w:val="auto"/>
+              <w:rPr>
+                <w:rFonts w:asciiTheme="minorHAnsi" w:hAnsiTheme="minorHAnsi"/>
+                <w:bCs/>
+              </w:rPr>
+            </w:pPr>
+            <w:r>
+              <w:rPr>
+                <w:rFonts w:asciiTheme="minorHAnsi" w:hAnsiTheme="minorHAnsi"/>
+                <w:bCs/>
+              </w:rPr>
+              <w:t>Test Processing logic for Warning File, correct input file should be picked up and right param for procedure used.</w:t>
+            </w:r>
+          </w:p>
+          <w:p>
+            <w:pPr>
+              <w:overflowPunct/>
+              <w:textAlignment w:val="auto"/>
+              <w:rPr>
+                <w:rFonts w:asciiTheme="minorHAnsi" w:hAnsiTheme="minorHAnsi"/>
+                <w:bCs/>
+              </w:rPr>
+            </w:pPr>
+          </w:p>
+          <w:p>
+            <w:pPr>
+              <w:overflowPunct/>
+              <w:textAlignment w:val="auto"/>
+              <w:rPr>
+                <w:rFonts w:asciiTheme="minorHAnsi" w:hAnsiTheme="minorHAnsi"/>
+                <w:bCs/>
+              </w:rPr>
+            </w:pPr>
+            <w:r>
+              <w:rPr>
+                <w:rFonts w:asciiTheme="minorHAnsi" w:hAnsiTheme="minorHAnsi"/>
+                <w:bCs/>
+              </w:rPr>
+              <w:t>FormName</w:t>
+            </w:r>
+          </w:p>
+          <w:p>
+            <w:pPr>
+              <w:overflowPunct/>
+              <w:textAlignment w:val="auto"/>
+              <w:rPr>
+                <w:rFonts w:asciiTheme="minorHAnsi" w:hAnsiTheme="minorHAnsi"/>
+                <w:bCs/>
+              </w:rPr>
+            </w:pPr>
+            <w:r>
+              <w:rPr>
+                <w:rFonts w:asciiTheme="minorHAnsi" w:hAnsiTheme="minorHAnsi"/>
+                <w:bCs/>
+              </w:rPr>
+              <w:t>eCL-Susmitha.Warning-152065</w:t>
+            </w:r>
+          </w:p>
+          <w:p>
+            <w:pPr>
+              <w:overflowPunct/>
+              <w:textAlignment w:val="auto"/>
+              <w:rPr>
+                <w:rFonts w:asciiTheme="minorHAnsi" w:hAnsiTheme="minorHAnsi"/>
+                <w:bCs/>
+              </w:rPr>
+            </w:pPr>
+            <w:r>
+              <w:rPr>
+                <w:rFonts w:asciiTheme="minorHAnsi" w:hAnsiTheme="minorHAnsi"/>
+                <w:bCs/>
+              </w:rPr>
+              <w:t>eCL-Doug.Warning-1231439</w:t>
+            </w:r>
+          </w:p>
+          <w:p>
+            <w:pPr>
+              <w:overflowPunct/>
+              <w:textAlignment w:val="auto"/>
+              <w:rPr>
+                <w:rFonts w:asciiTheme="minorHAnsi" w:hAnsiTheme="minorHAnsi"/>
+                <w:bCs/>
+              </w:rPr>
+            </w:pPr>
+            <w:r>
+              <w:rPr>
+                <w:rFonts w:asciiTheme="minorHAnsi" w:hAnsiTheme="minorHAnsi"/>
+                <w:bCs/>
+              </w:rPr>
+              <w:t xml:space="preserve">eCL-Jourdain.Augustin-739834    </w:t>
+            </w:r>
+          </w:p>
+          <w:p>
+            <w:pPr>
+              <w:overflowPunct/>
+              <w:textAlignment w:val="auto"/>
+              <w:rPr>
+                <w:rFonts w:asciiTheme="minorHAnsi" w:hAnsiTheme="minorHAnsi"/>
+                <w:bCs/>
+              </w:rPr>
+            </w:pPr>
+            <w:r>
+              <w:rPr>
+                <w:rFonts w:asciiTheme="minorHAnsi" w:hAnsiTheme="minorHAnsi"/>
+                <w:bCs/>
+              </w:rPr>
+              <w:t xml:space="preserve">eCL-Endalkachew.Negussie-5272-5272    </w:t>
+            </w:r>
+          </w:p>
+          <w:p>
+            <w:pPr>
+              <w:overflowPunct/>
+              <w:textAlignment w:val="auto"/>
+              <w:rPr>
+                <w:rFonts w:asciiTheme="minorHAnsi" w:hAnsiTheme="minorHAnsi"/>
+                <w:bCs/>
+              </w:rPr>
+            </w:pPr>
+            <w:r>
+              <w:rPr>
+                <w:rFonts w:asciiTheme="minorHAnsi" w:hAnsiTheme="minorHAnsi"/>
+                <w:bCs/>
+              </w:rPr>
+              <w:t xml:space="preserve">eCL-Lucky.Day-1214449    </w:t>
+            </w:r>
+          </w:p>
+          <w:p>
+            <w:pPr>
+              <w:overflowPunct/>
+              <w:textAlignment w:val="auto"/>
+              <w:rPr>
+                <w:rFonts w:asciiTheme="minorHAnsi" w:hAnsiTheme="minorHAnsi"/>
+                <w:bCs/>
+              </w:rPr>
+            </w:pPr>
+            <w:r>
+              <w:rPr>
+                <w:rFonts w:asciiTheme="minorHAnsi" w:hAnsiTheme="minorHAnsi"/>
+                <w:bCs/>
+              </w:rPr>
+              <w:lastRenderedPageBreak/>
+              <w:t>eCL-chascidy.choice-1208651</w:t>
+            </w:r>
+          </w:p>
+          <w:p>
+            <w:pPr>
+              <w:overflowPunct/>
+              <w:textAlignment w:val="auto"/>
+              <w:rPr>
+                <w:rFonts w:asciiTheme="minorHAnsi" w:hAnsiTheme="minorHAnsi"/>
+                <w:bCs/>
+              </w:rPr>
+            </w:pPr>
+            <w:r>
+              <w:rPr>
+                <w:rFonts w:asciiTheme="minorHAnsi" w:hAnsiTheme="minorHAnsi"/>
+                <w:bCs/>
+              </w:rPr>
+              <w:t>eCL-William.Leferink-897823</w:t>
+            </w:r>
+          </w:p>
+          <w:p>
+            <w:pPr>
+              <w:overflowPunct/>
+              <w:textAlignment w:val="auto"/>
+              <w:rPr>
+                <w:rFonts w:asciiTheme="minorHAnsi" w:hAnsiTheme="minorHAnsi"/>
+                <w:bCs/>
+              </w:rPr>
+            </w:pPr>
+            <w:r>
+              <w:rPr>
+                <w:rFonts w:asciiTheme="minorHAnsi" w:hAnsiTheme="minorHAnsi"/>
+                <w:bCs/>
+              </w:rPr>
+              <w:t xml:space="preserve">eCL-ashley.stokes-5295    </w:t>
+            </w:r>
+          </w:p>
+        </w:tc>
+        <w:tc>
+          <w:tcPr>
+            <w:tcW w:w="4260" w:type="dxa"/>
+          </w:tcPr>
+          <w:p>
+            <w:pPr>
+              <w:rPr>
+                <w:bCs/>
+              </w:rPr>
+            </w:pPr>
+            <w:r>
+              <w:rPr>
+                <w:bCs/>
+              </w:rPr>
+              <w:lastRenderedPageBreak/>
+              <w:t>Message</w:t>
+            </w:r>
+          </w:p>
+          <w:p>
+            <w:pPr>
+              <w:rPr>
+                <w:bCs/>
+              </w:rPr>
+            </w:pPr>
+            <w:r>
+              <w:rPr>
+                <w:bCs/>
+              </w:rPr>
+              <w:t>Form Name does not Exist.</w:t>
+            </w:r>
+          </w:p>
+          <w:p>
+            <w:pPr>
+              <w:rPr>
+                <w:bCs/>
+              </w:rPr>
+            </w:pPr>
+            <w:r>
+              <w:rPr>
+                <w:bCs/>
+              </w:rPr>
+              <w:t>Form Name does not Exist.</w:t>
+            </w:r>
+          </w:p>
+          <w:p>
+            <w:pPr>
+              <w:rPr>
+                <w:bCs/>
+              </w:rPr>
+            </w:pPr>
+            <w:r>
+              <w:rPr>
+                <w:bCs/>
+              </w:rPr>
+              <w:t>Successful</w:t>
+            </w:r>
+          </w:p>
+          <w:p>
+            <w:pPr>
+              <w:rPr>
+                <w:bCs/>
+              </w:rPr>
+            </w:pPr>
+            <w:r>
+              <w:rPr>
+                <w:bCs/>
+              </w:rPr>
+              <w:t>Successful</w:t>
+            </w:r>
+          </w:p>
+          <w:p>
+            <w:pPr>
+              <w:rPr>
+                <w:bCs/>
+              </w:rPr>
+            </w:pPr>
+            <w:r>
+              <w:rPr>
+                <w:bCs/>
+              </w:rPr>
+              <w:t>Form Name does not Exist.</w:t>
+            </w:r>
+          </w:p>
+          <w:p>
+            <w:pPr>
+              <w:rPr>
+                <w:bCs/>
+              </w:rPr>
+            </w:pPr>
+            <w:r>
+              <w:rPr>
+                <w:bCs/>
+              </w:rPr>
+              <w:t>Form Name does not Exist.</w:t>
+            </w:r>
+          </w:p>
+          <w:p>
+            <w:pPr>
+              <w:rPr>
+                <w:bCs/>
+              </w:rPr>
+            </w:pPr>
+            <w:r>
+              <w:rPr>
+                <w:bCs/>
+              </w:rPr>
+              <w:t>Invalid Status for Inactivation.</w:t>
+            </w:r>
+          </w:p>
+          <w:p>
+            <w:pPr>
+              <w:rPr>
+                <w:bCs/>
+              </w:rPr>
+            </w:pPr>
+            <w:r>
+              <w:rPr>
+                <w:bCs/>
+              </w:rPr>
+              <w:t>Invalid Status for Inactivation</w:t>
+            </w:r>
+          </w:p>
+        </w:tc>
+        <w:tc>
+          <w:tcPr>
+            <w:tcW w:w="0" w:type="auto"/>
+          </w:tcPr>
+          <w:p>
+            <w:pPr>
+              <w:rPr>
+                <w:rFonts w:asciiTheme="minorHAnsi" w:hAnsiTheme="minorHAnsi"/>
+                <w:bCs/>
+              </w:rPr>
+            </w:pPr>
+            <w:r>
+              <w:rPr>
+                <w:rFonts w:asciiTheme="minorHAnsi" w:hAnsiTheme="minorHAnsi"/>
+                <w:bCs/>
+              </w:rPr>
+              <w:t>P</w:t>
+            </w:r>
+          </w:p>
+        </w:tc>
+      </w:tr>
+      <w:tr>
+        <w:tc>
+          <w:tcPr>
+            <w:tcW w:w="0" w:type="auto"/>
+          </w:tcPr>
+          <w:p>
+            <w:pPr>
+              <w:rPr>
+                <w:rFonts w:asciiTheme="minorHAnsi" w:hAnsiTheme="minorHAnsi"/>
+                <w:bCs/>
+              </w:rPr>
+            </w:pPr>
+            <w:r>
+              <w:rPr>
+                <w:rFonts w:asciiTheme="minorHAnsi" w:hAnsiTheme="minorHAnsi"/>
+                <w:bCs/>
+              </w:rPr>
+              <w:lastRenderedPageBreak/>
+              <w:t>7.</w:t>
+            </w:r>
+          </w:p>
+        </w:tc>
+        <w:tc>
+          <w:tcPr>
+            <w:tcW w:w="7103" w:type="dxa"/>
+          </w:tcPr>
+          <w:p>
+            <w:pPr>
+              <w:overflowPunct/>
+              <w:textAlignment w:val="auto"/>
+              <w:rPr>
+                <w:rFonts w:asciiTheme="minorHAnsi" w:hAnsiTheme="minorHAnsi"/>
+                <w:bCs/>
+              </w:rPr>
+            </w:pPr>
+            <w:r>
+              <w:rPr>
+                <w:rFonts w:asciiTheme="minorHAnsi" w:hAnsiTheme="minorHAnsi"/>
+                <w:bCs/>
+              </w:rPr>
+              <w:t>Test results file generation for Warning file.</w:t>
+            </w:r>
+          </w:p>
+        </w:tc>
+        <w:tc>
+          <w:tcPr>
+            <w:tcW w:w="4260" w:type="dxa"/>
+          </w:tcPr>
+          <w:p>
+            <w:pPr>
+              <w:rPr>
+                <w:bCs/>
+              </w:rPr>
+            </w:pPr>
+            <w:r>
+              <w:rPr>
+                <w:bCs/>
+              </w:rPr>
+              <w:t xml:space="preserve">File </w:t>
+            </w:r>
+            <w:proofErr w:type="spellStart"/>
+            <w:r>
+              <w:rPr>
+                <w:bCs/>
+              </w:rPr>
+              <w:t>eCL</w:t>
+            </w:r>
+            <w:proofErr w:type="spellEnd"/>
+            <w:r>
+              <w:rPr>
+                <w:bCs/>
+              </w:rPr>
+              <w:t>_</w:t>
+            </w:r>
+            <w:r>
+              <w:rPr>
+                <w:rFonts w:asciiTheme="minorHAnsi" w:hAnsiTheme="minorHAnsi"/>
+                <w:bCs/>
+              </w:rPr>
+              <w:t xml:space="preserve"> Warning</w:t>
+            </w:r>
+            <w:r>
+              <w:rPr>
+                <w:bCs/>
+              </w:rPr>
+              <w:t xml:space="preserve"> _Processed_04232015.csv</w:t>
+            </w:r>
+            <w:r>
+              <w:rPr>
+                <w:bCs/>
+              </w:rPr>
+              <w:t xml:space="preserve"> should be generated with above results at </w:t>
+            </w:r>
+            <w:r>
+              <w:rPr>
+                <w:bCs/>
+              </w:rPr>
+              <w:t>\\vrivscors01\BCC Scorecards\Coaching\Inactivations\Test\Processed</w:t>
+            </w:r>
+          </w:p>
+        </w:tc>
+        <w:tc>
+          <w:tcPr>
+            <w:tcW w:w="0" w:type="auto"/>
+          </w:tcPr>
+          <w:p>
+            <w:pPr>
+              <w:rPr>
+                <w:rFonts w:asciiTheme="minorHAnsi" w:hAnsiTheme="minorHAnsi"/>
+                <w:bCs/>
+              </w:rPr>
+            </w:pPr>
+            <w:r>
+              <w:rPr>
+                <w:rFonts w:asciiTheme="minorHAnsi" w:hAnsiTheme="minorHAnsi"/>
+                <w:bCs/>
+              </w:rPr>
+              <w:t>P</w:t>
+            </w:r>
+          </w:p>
+        </w:tc>
+      </w:tr>
+      <w:tr>
+        <w:tc>
+          <w:tcPr>
+            <w:tcW w:w="0" w:type="auto"/>
+          </w:tcPr>
+          <w:p>
+            <w:pPr>
+              <w:rPr>
+                <w:rFonts w:asciiTheme="minorHAnsi" w:hAnsiTheme="minorHAnsi"/>
+                <w:bCs/>
+              </w:rPr>
+            </w:pPr>
+            <w:r>
+              <w:rPr>
+                <w:rFonts w:asciiTheme="minorHAnsi" w:hAnsiTheme="minorHAnsi"/>
+                <w:bCs/>
+              </w:rPr>
+              <w:t>8.</w:t>
+            </w:r>
+          </w:p>
+        </w:tc>
+        <w:tc>
+          <w:tcPr>
+            <w:tcW w:w="7103" w:type="dxa"/>
+          </w:tcPr>
+          <w:p>
+            <w:pPr>
+              <w:overflowPunct/>
+              <w:textAlignment w:val="auto"/>
+              <w:rPr>
+                <w:rFonts w:asciiTheme="minorHAnsi" w:hAnsiTheme="minorHAnsi"/>
+                <w:bCs/>
+              </w:rPr>
+            </w:pPr>
+            <w:r>
+              <w:rPr>
+                <w:rFonts w:asciiTheme="minorHAnsi" w:hAnsiTheme="minorHAnsi"/>
+                <w:bCs/>
+              </w:rPr>
+              <w:t>Test Email notification for Warning File.</w:t>
+            </w:r>
+          </w:p>
+        </w:tc>
+        <w:tc>
+          <w:tcPr>
+            <w:tcW w:w="4260" w:type="dxa"/>
+          </w:tcPr>
+          <w:p>
+            <w:pPr>
+              <w:rPr>
+                <w:bCs/>
+              </w:rPr>
+            </w:pPr>
+            <w:r>
+              <w:rPr>
+                <w:bCs/>
+              </w:rPr>
+              <w:t>Email should be sent with appropriate senders and receivers and above Results file attached.</w:t>
+            </w:r>
+          </w:p>
+        </w:tc>
+        <w:tc>
+          <w:tcPr>
+            <w:tcW w:w="0" w:type="auto"/>
+          </w:tcPr>
+          <w:p>
+            <w:pPr>
+              <w:rPr>
+                <w:rFonts w:asciiTheme="minorHAnsi" w:hAnsiTheme="minorHAnsi"/>
+                <w:bCs/>
+              </w:rPr>
+            </w:pPr>
+            <w:r>
+              <w:rPr>
+                <w:rFonts w:asciiTheme="minorHAnsi" w:hAnsiTheme="minorHAnsi"/>
+                <w:bCs/>
+              </w:rPr>
+              <w:t>P</w:t>
+            </w:r>
+          </w:p>
+        </w:tc>
+      </w:tr>
+      <w:tr>
+        <w:tc>
+          <w:tcPr>
+            <w:tcW w:w="0" w:type="auto"/>
+          </w:tcPr>
+          <w:p>
+            <w:pPr>
+              <w:rPr>
+                <w:rFonts w:asciiTheme="minorHAnsi" w:hAnsiTheme="minorHAnsi"/>
+                <w:bCs/>
+              </w:rPr>
+            </w:pPr>
+            <w:r>
+              <w:rPr>
+                <w:rFonts w:asciiTheme="minorHAnsi" w:hAnsiTheme="minorHAnsi"/>
+                <w:bCs/>
+              </w:rPr>
+              <w:t>9.</w:t>
+            </w:r>
+          </w:p>
+        </w:tc>
+        <w:tc>
+          <w:tcPr>
+            <w:tcW w:w="7103" w:type="dxa"/>
+          </w:tcPr>
+          <w:p>
+            <w:pPr>
+              <w:overflowPunct/>
+              <w:textAlignment w:val="auto"/>
+              <w:rPr>
+                <w:rFonts w:asciiTheme="minorHAnsi" w:hAnsiTheme="minorHAnsi"/>
+                <w:bCs/>
+              </w:rPr>
+            </w:pPr>
+            <w:r>
+              <w:rPr>
+                <w:rFonts w:asciiTheme="minorHAnsi" w:hAnsiTheme="minorHAnsi"/>
+                <w:bCs/>
+              </w:rPr>
+              <w:t>Test Warning file backup.</w:t>
+            </w:r>
+          </w:p>
+        </w:tc>
+        <w:tc>
+          <w:tcPr>
+            <w:tcW w:w="4260" w:type="dxa"/>
+          </w:tcPr>
+          <w:p>
+            <w:pPr>
+              <w:overflowPunct/>
+              <w:textAlignment w:val="auto"/>
+              <w:rPr>
+                <w:rFonts w:asciiTheme="minorHAnsi" w:hAnsiTheme="minorHAnsi"/>
+                <w:bCs/>
+              </w:rPr>
+            </w:pPr>
+            <w:proofErr w:type="spellStart"/>
+            <w:r>
+              <w:rPr>
+                <w:rFonts w:asciiTheme="minorHAnsi" w:hAnsiTheme="minorHAnsi"/>
+                <w:bCs/>
+              </w:rPr>
+              <w:t>eCL</w:t>
+            </w:r>
+            <w:proofErr w:type="spellEnd"/>
+            <w:r>
+              <w:rPr>
+                <w:rFonts w:asciiTheme="minorHAnsi" w:hAnsiTheme="minorHAnsi"/>
+                <w:bCs/>
+              </w:rPr>
+              <w:t>_</w:t>
+            </w:r>
+            <w:r>
+              <w:rPr>
+                <w:rFonts w:asciiTheme="minorHAnsi" w:hAnsiTheme="minorHAnsi"/>
+                <w:bCs/>
+              </w:rPr>
+              <w:t xml:space="preserve"> Warning</w:t>
+            </w:r>
+            <w:r>
+              <w:rPr>
+                <w:rFonts w:asciiTheme="minorHAnsi" w:hAnsiTheme="minorHAnsi"/>
+                <w:bCs/>
+              </w:rPr>
+              <w:t xml:space="preserve"> _04232015.csv</w:t>
+            </w:r>
+          </w:p>
+          <w:p>
+            <w:pPr>
+              <w:rPr>
+                <w:bCs/>
+              </w:rPr>
+            </w:pPr>
+            <w:r>
+              <w:rPr>
+                <w:bCs/>
+              </w:rPr>
+              <w:t xml:space="preserve"> should be moved to </w:t>
+            </w:r>
+            <w:r>
+              <w:rPr>
+                <w:bCs/>
+              </w:rPr>
+              <w:t>\\vrivscors01\BCC Scorecards\Coaching\Inactivations\Test\Bak</w:t>
+            </w:r>
+          </w:p>
+          <w:p>
+            <w:pPr>
+              <w:rPr>
+                <w:bCs/>
+              </w:rPr>
+            </w:pPr>
+            <w:r>
+              <w:rPr>
+                <w:bCs/>
+              </w:rPr>
+              <w:t>post processing.</w:t>
+            </w:r>
+          </w:p>
+        </w:tc>
+        <w:tc>
+          <w:tcPr>
+            <w:tcW w:w="0" w:type="auto"/>
+          </w:tcPr>
+          <w:p>
+            <w:pPr>
+              <w:rPr>
+                <w:rFonts w:asciiTheme="minorHAnsi" w:hAnsiTheme="minorHAnsi"/>
+                <w:bCs/>
+              </w:rPr>
+            </w:pPr>
+            <w:r>
+              <w:rPr>
+                <w:rFonts w:asciiTheme="minorHAnsi" w:hAnsiTheme="minorHAnsi"/>
+                <w:bCs/>
+              </w:rPr>
+              <w:t>P</w:t>
+            </w:r>
+          </w:p>
+        </w:tc>
+      </w:tr>
+      <w:tr>
+        <w:tc>
+          <w:tcPr>
+            <w:tcW w:w="0" w:type="auto"/>
+          </w:tcPr>
+          <w:p>
+            <w:pPr>
+              <w:rPr>
+                <w:rFonts w:asciiTheme="minorHAnsi" w:hAnsiTheme="minorHAnsi"/>
+                <w:bCs/>
+              </w:rPr>
+            </w:pPr>
+            <w:r>
+              <w:rPr>
+                <w:rFonts w:asciiTheme="minorHAnsi" w:hAnsiTheme="minorHAnsi"/>
+                <w:bCs/>
+              </w:rPr>
+              <w:t>10.</w:t>
+            </w:r>
+          </w:p>
+        </w:tc>
+        <w:tc>
+          <w:tcPr>
+            <w:tcW w:w="7103" w:type="dxa"/>
+          </w:tcPr>
+          <w:p>
+            <w:pPr>
+              <w:overflowPunct/>
+              <w:textAlignment w:val="auto"/>
+              <w:rPr>
+                <w:rFonts w:asciiTheme="minorHAnsi" w:hAnsiTheme="minorHAnsi"/>
+                <w:bCs/>
+              </w:rPr>
+            </w:pPr>
+            <w:r>
+              <w:rPr>
+                <w:rFonts w:asciiTheme="minorHAnsi" w:hAnsiTheme="minorHAnsi"/>
+                <w:bCs/>
+              </w:rPr>
+              <w:t>Test that job does not fail when no files are available for processing</w:t>
+            </w:r>
+          </w:p>
+        </w:tc>
+        <w:tc>
+          <w:tcPr>
+            <w:tcW w:w="4260" w:type="dxa"/>
+          </w:tcPr>
+          <w:p>
+            <w:pPr>
+              <w:overflowPunct/>
+              <w:textAlignment w:val="auto"/>
+              <w:rPr>
+                <w:rFonts w:asciiTheme="minorHAnsi" w:hAnsiTheme="minorHAnsi"/>
+                <w:bCs/>
+              </w:rPr>
+            </w:pPr>
+            <w:proofErr w:type="spellStart"/>
+            <w:r>
+              <w:rPr>
+                <w:rFonts w:asciiTheme="minorHAnsi" w:hAnsiTheme="minorHAnsi"/>
+                <w:bCs/>
+              </w:rPr>
+              <w:t>Sql</w:t>
+            </w:r>
+            <w:proofErr w:type="spellEnd"/>
+            <w:r>
+              <w:rPr>
+                <w:rFonts w:asciiTheme="minorHAnsi" w:hAnsiTheme="minorHAnsi"/>
+                <w:bCs/>
+              </w:rPr>
+              <w:t xml:space="preserve"> agent job completes without error and emails are received with statement that no files were available to process.</w:t>
+            </w:r>
+          </w:p>
+        </w:tc>
+        <w:tc>
+          <w:tcPr>
+            <w:tcW w:w="0" w:type="auto"/>
+          </w:tcPr>
+          <w:p>
+            <w:pPr>
+              <w:rPr>
+                <w:rFonts w:asciiTheme="minorHAnsi" w:hAnsiTheme="minorHAnsi"/>
+                <w:bCs/>
+              </w:rPr>
+            </w:pPr>
+            <w:r>
+              <w:rPr>
+                <w:rFonts w:asciiTheme="minorHAnsi" w:hAnsiTheme="minorHAnsi"/>
+                <w:bCs/>
+              </w:rPr>
+              <w:t>P</w:t>
+            </w:r>
+          </w:p>
+        </w:tc>
+      </w:tr>
+    </w:tbl>
+    <w:p>
+      <w:r>
+        <w:t xml:space="preserve">      </w:t>
+      </w:r>
+    </w:p>
+    <w:p/>
+    <w:p/>
     <w:p/>
     <w:sectPr>
-      <w:headerReference w:type="default" r:id="rId9"/>
-      <w:footerReference w:type="default" r:id="rId10"/>
-      <w:footerReference w:type="first" r:id="rId11"/>
+      <w:headerReference w:type="default" r:id="rId10"/>
+      <w:footerReference w:type="default" r:id="rId11"/>
+      <w:footerReference w:type="first" r:id="rId12"/>
       <w:pgSz w:w="15840" w:h="12240" w:orient="landscape" w:code="1"/>
       <w:pgMar w:top="720" w:right="1080" w:bottom="720" w:left="1080" w:header="720" w:footer="720" w:gutter="0"/>
       <w:cols w:space="720"/>
@@ -5365,7 +7362,7 @@
         <w:sz w:val="18"/>
         <w:szCs w:val="18"/>
       </w:rPr>
-      <w:t>3</w:t>
+      <w:t>1</w:t>
     </w:r>
     <w:r>
       <w:rPr>
@@ -5414,7 +7411,7 @@
         <w:sz w:val="18"/>
         <w:szCs w:val="18"/>
       </w:rPr>
-      <w:t>8</w:t>
+      <w:t>10</w:t>
     </w:r>
     <w:r>
       <w:rPr>
@@ -5614,14 +7611,12 @@
       </w:rPr>
       <w:t xml:space="preserve">     CCO </w:t>
     </w:r>
-    <w:proofErr w:type="spellStart"/>
     <w:r>
       <w:rPr>
         <w:sz w:val="18"/>
       </w:rPr>
       <w:t>eCoaching</w:t>
     </w:r>
-    <w:proofErr w:type="spellEnd"/>
     <w:r>
       <w:rPr>
         <w:sz w:val="18"/>
@@ -8213,7 +10208,7 @@
 </file>
 
 <file path=customXml/itemProps1.xml><?xml version="1.0" encoding="utf-8"?>
-<ds:datastoreItem xmlns:ds="http://schemas.openxmlformats.org/officeDocument/2006/customXml" ds:itemID="{AD01D40D-51E8-4133-BB33-246DD4DCC635}">
+<ds:datastoreItem xmlns:ds="http://schemas.openxmlformats.org/officeDocument/2006/customXml" ds:itemID="{C7763E32-1D65-4E9C-94B2-E04BD5D4A5C8}">
   <ds:schemaRefs>
     <ds:schemaRef ds:uri="http://schemas.openxmlformats.org/officeDocument/2006/bibliography"/>
   </ds:schemaRefs>

</xml_diff>